<commit_message>
mise en rouge des consignes
</commit_message>
<xml_diff>
--- a/Maquette et autre/CompteRenduBlasquez/G5_sujetA.docx
+++ b/Maquette et autre/CompteRenduBlasquez/G5_sujetA.docx
@@ -129,62 +129,61 @@
     <w:p/>
     <w:p/>
     <w:p/>
-    <w:p>
+    <w:p/>
+    <w:p/>
+    <w:p/>
+    <w:p/>
+    <w:p/>
+    <w:p/>
+    <w:p/>
+    <w:p/>
+    <w:p/>
+    <w:p/>
+    <w:p/>
+    <w:p/>
+    <w:p/>
+    <w:p/>
+    <w:p/>
+    <w:p/>
+    <w:p/>
+    <w:p/>
+    <w:p/>
+    <w:p>
+      <w:pPr>
+        <w:rPr>
+          <w:sz w:val="28"/>
+        </w:rPr>
+      </w:pPr>
+      <w:r>
+        <w:rPr>
+          <w:sz w:val="28"/>
+        </w:rPr>
+        <w:t>Groupe</w:t>
+      </w:r>
+      <w:r>
+        <w:rPr>
+          <w:sz w:val="28"/>
+        </w:rPr>
+        <w:t> : « </w:t>
+      </w:r>
+      <w:r>
+        <w:rPr>
+          <w:color w:val="FF0000"/>
+          <w:sz w:val="28"/>
+          <w:highlight w:val="blue"/>
+        </w:rPr>
+        <w:t>Insérer un nom de groupe</w:t>
+      </w:r>
+      <w:r>
+        <w:rPr>
+          <w:sz w:val="28"/>
+        </w:rPr>
+        <w:t> »</w:t>
+      </w:r>
       <w:bookmarkStart w:id="0" w:name="_GoBack"/>
       <w:bookmarkEnd w:id="0"/>
     </w:p>
     <w:p/>
-    <w:p/>
-    <w:p/>
-    <w:p/>
-    <w:p/>
-    <w:p/>
-    <w:p/>
-    <w:p/>
-    <w:p/>
-    <w:p/>
-    <w:p/>
-    <w:p/>
-    <w:p/>
-    <w:p/>
-    <w:p/>
-    <w:p/>
-    <w:p/>
-    <w:p/>
-    <w:p>
-      <w:pPr>
-        <w:rPr>
-          <w:sz w:val="28"/>
-        </w:rPr>
-      </w:pPr>
-      <w:r>
-        <w:rPr>
-          <w:sz w:val="28"/>
-        </w:rPr>
-        <w:t>Groupe</w:t>
-      </w:r>
-      <w:r>
-        <w:rPr>
-          <w:sz w:val="28"/>
-        </w:rPr>
-        <w:t> : « </w:t>
-      </w:r>
-      <w:r>
-        <w:rPr>
-          <w:color w:val="FF0000"/>
-          <w:sz w:val="28"/>
-          <w:highlight w:val="blue"/>
-        </w:rPr>
-        <w:t>Insérer un nom de groupe</w:t>
-      </w:r>
-      <w:r>
-        <w:rPr>
-          <w:sz w:val="28"/>
-        </w:rPr>
-        <w:t> »</w:t>
-      </w:r>
-    </w:p>
-    <w:p/>
     <w:p>
       <w:r>
         <w:t>CAMPREDON Thomas</w:t>
@@ -265,13 +264,7 @@
         </w:rPr>
       </w:pPr>
       <w:r>
-        <w:t xml:space="preserve">Tout rapport doit commencer </w:t>
-      </w:r>
-      <w:r>
-        <w:t>par une</w:t>
-      </w:r>
-      <w:r>
-        <w:t xml:space="preserve"> introduction et finir par une conclusion….</w:t>
+        <w:t xml:space="preserve">Dans le cadre du projet tuteuré, nous avons choisi de travailler sur le sujet A, à savoir créer un site pour l’ARSL (association de réinsertion sociale du Limousin). </w:t>
       </w:r>
     </w:p>
     <w:p>
@@ -310,14 +303,60 @@
       <w:pPr>
         <w:rPr>
           <w:rFonts w:ascii="Times New Roman" w:hAnsi="Times New Roman" w:cs="Times New Roman"/>
-        </w:rPr>
-      </w:pPr>
-      <w:r>
+          <w:color w:val="FF0000"/>
+        </w:rPr>
+      </w:pPr>
+      <w:r>
+        <w:rPr>
+          <w:color w:val="FF0000"/>
+        </w:rPr>
         <w:t>Vous devez situer le contexte de votre projet tuteuré : présentation du client et présentation en quelques phrases le cahier des charges, puisque la suite de votre travail devra s’appuyer dessus. Cette présentation ne sera pas une simple copie du document que vous a fourni le client.  </w:t>
       </w:r>
     </w:p>
     <w:p/>
     <w:p>
+      <w:r>
+        <w:t>Le client (</w:t>
+      </w:r>
+      <w:r>
+        <w:t>l’</w:t>
+      </w:r>
+      <w:r>
+        <w:t>ARSL)</w:t>
+      </w:r>
+      <w:r>
+        <w:t xml:space="preserve"> souhaite avoi</w:t>
+      </w:r>
+      <w:r>
+        <w:t xml:space="preserve">r un site lui permettant de, </w:t>
+      </w:r>
+      <w:r>
+        <w:t>premièrement</w:t>
+      </w:r>
+      <w:r>
+        <w:t>,</w:t>
+      </w:r>
+      <w:r>
+        <w:t xml:space="preserve"> présenter les lieux d’accueil de jour à Limoges, comprenant</w:t>
+      </w:r>
+      <w:r>
+        <w:t xml:space="preserve"> comme fonctionnalité majeure </w:t>
+      </w:r>
+      <w:r>
+        <w:t>l’affichage</w:t>
+      </w:r>
+      <w:r>
+        <w:t xml:space="preserve"> des lieux de services. Il n’y a pas d’existant sur ce point, il est donc important de comprendre comment le client voit la fonctionnalité. Deuxièmement, pouvoir gérer les maraudes </w:t>
+      </w:r>
+      <w:r>
+        <w:t>et les retours qu’elles peuvent faire (rapport sur les personnes rencontrées notamment</w:t>
+      </w:r>
+      <w:r>
+        <w:t>), qui viendrait remplacer les fichiers Excel actuellement en place.</w:t>
+      </w:r>
+    </w:p>
+    <w:p/>
+    <w:p>
       <w:pPr>
         <w:pStyle w:val="Titre1"/>
         <w:rPr>
@@ -333,9 +372,13 @@
       <w:pPr>
         <w:rPr>
           <w:rFonts w:ascii="Times New Roman" w:hAnsi="Times New Roman" w:cs="Times New Roman"/>
-        </w:rPr>
-      </w:pPr>
-      <w:r>
+          <w:color w:val="FF0000"/>
+        </w:rPr>
+      </w:pPr>
+      <w:r>
+        <w:rPr>
+          <w:color w:val="FF0000"/>
+        </w:rPr>
         <w:t>Votre rapport devra contenir une partie sur l’analyse des exigences.</w:t>
       </w:r>
     </w:p>
@@ -343,33 +386,55 @@
       <w:pPr>
         <w:rPr>
           <w:rFonts w:ascii="Times New Roman" w:hAnsi="Times New Roman" w:cs="Times New Roman"/>
-        </w:rPr>
-      </w:pPr>
-      <w:r>
+          <w:color w:val="FF0000"/>
+        </w:rPr>
+      </w:pPr>
+      <w:r>
+        <w:rPr>
+          <w:color w:val="FF0000"/>
+        </w:rPr>
         <w:t xml:space="preserve">Cette partie devra reprendre les ateliers présentés dans le module M3301 à savoir : </w:t>
       </w:r>
       <w:proofErr w:type="spellStart"/>
       <w:r>
+        <w:rPr>
+          <w:color w:val="FF0000"/>
+        </w:rPr>
         <w:t>Elevator</w:t>
       </w:r>
       <w:proofErr w:type="spellEnd"/>
       <w:r>
+        <w:rPr>
+          <w:color w:val="FF0000"/>
+        </w:rPr>
         <w:t xml:space="preserve"> Pitch, Impact </w:t>
       </w:r>
       <w:proofErr w:type="spellStart"/>
       <w:r>
+        <w:rPr>
+          <w:color w:val="FF0000"/>
+        </w:rPr>
         <w:t>Mapping</w:t>
       </w:r>
       <w:proofErr w:type="spellEnd"/>
       <w:r>
+        <w:rPr>
+          <w:color w:val="FF0000"/>
+        </w:rPr>
         <w:t xml:space="preserve">, Story </w:t>
       </w:r>
       <w:proofErr w:type="spellStart"/>
       <w:r>
+        <w:rPr>
+          <w:color w:val="FF0000"/>
+        </w:rPr>
         <w:t>Mapping</w:t>
       </w:r>
       <w:proofErr w:type="spellEnd"/>
       <w:r>
+        <w:rPr>
+          <w:color w:val="FF0000"/>
+        </w:rPr>
         <w:t>, détails de 3 User Stories et rétrospective.</w:t>
       </w:r>
     </w:p>
@@ -377,25 +442,41 @@
       <w:pPr>
         <w:rPr>
           <w:rFonts w:ascii="Times New Roman" w:hAnsi="Times New Roman" w:cs="Times New Roman"/>
-        </w:rPr>
-      </w:pPr>
-      <w:r>
+          <w:color w:val="FF0000"/>
+        </w:rPr>
+      </w:pPr>
+      <w:r>
+        <w:rPr>
+          <w:color w:val="FF0000"/>
+        </w:rPr>
         <w:t xml:space="preserve">Des </w:t>
       </w:r>
       <w:proofErr w:type="spellStart"/>
       <w:r>
+        <w:rPr>
+          <w:color w:val="FF0000"/>
+        </w:rPr>
         <w:t>personnas</w:t>
       </w:r>
       <w:proofErr w:type="spellEnd"/>
       <w:r>
+        <w:rPr>
+          <w:color w:val="FF0000"/>
+        </w:rPr>
         <w:t xml:space="preserve"> seront également demandées (jetez un petit coup d’</w:t>
       </w:r>
       <w:proofErr w:type="spellStart"/>
       <w:r>
+        <w:rPr>
+          <w:color w:val="FF0000"/>
+        </w:rPr>
         <w:t>oeil</w:t>
       </w:r>
       <w:proofErr w:type="spellEnd"/>
       <w:r>
+        <w:rPr>
+          <w:color w:val="FF0000"/>
+        </w:rPr>
         <w:t xml:space="preserve"> sur votre cours de première année).</w:t>
       </w:r>
     </w:p>
@@ -431,25 +512,41 @@
       <w:pPr>
         <w:rPr>
           <w:rFonts w:ascii="Times New Roman" w:hAnsi="Times New Roman" w:cs="Times New Roman"/>
-        </w:rPr>
-      </w:pPr>
-      <w:r>
+          <w:color w:val="FF0000"/>
+        </w:rPr>
+      </w:pPr>
+      <w:r>
+        <w:rPr>
+          <w:color w:val="FF0000"/>
+        </w:rPr>
         <w:t>Dans le module M3301, l’</w:t>
       </w:r>
       <w:proofErr w:type="spellStart"/>
       <w:r>
+        <w:rPr>
+          <w:color w:val="FF0000"/>
+        </w:rPr>
         <w:t>Elevator</w:t>
       </w:r>
       <w:proofErr w:type="spellEnd"/>
       <w:r>
+        <w:rPr>
+          <w:color w:val="FF0000"/>
+        </w:rPr>
         <w:t xml:space="preserve"> Pitch nous a </w:t>
       </w:r>
       <w:proofErr w:type="gramStart"/>
       <w:r>
+        <w:rPr>
+          <w:color w:val="FF0000"/>
+        </w:rPr>
         <w:t>aidé</w:t>
       </w:r>
       <w:proofErr w:type="gramEnd"/>
       <w:r>
+        <w:rPr>
+          <w:color w:val="FF0000"/>
+        </w:rPr>
         <w:t xml:space="preserve"> à donner une première vision du produit avant de commencer tous les autres ateliers de spécification agile.</w:t>
       </w:r>
     </w:p>
@@ -457,33 +554,55 @@
       <w:pPr>
         <w:rPr>
           <w:rFonts w:ascii="Times New Roman" w:hAnsi="Times New Roman" w:cs="Times New Roman"/>
-        </w:rPr>
-      </w:pPr>
-      <w:r>
+          <w:color w:val="FF0000"/>
+        </w:rPr>
+      </w:pPr>
+      <w:r>
+        <w:rPr>
+          <w:color w:val="FF0000"/>
+        </w:rPr>
         <w:t xml:space="preserve">Dans le cadre du projet tuteuré vous devrez réaliser cet </w:t>
       </w:r>
       <w:proofErr w:type="spellStart"/>
       <w:r>
+        <w:rPr>
+          <w:color w:val="FF0000"/>
+        </w:rPr>
         <w:t>elevator</w:t>
       </w:r>
       <w:proofErr w:type="spellEnd"/>
       <w:r>
+        <w:rPr>
+          <w:color w:val="FF0000"/>
+        </w:rPr>
         <w:t xml:space="preserve"> pitch une semaine avant la fin de la remise de ce rapport (Vous serez ainsi à peu près à </w:t>
       </w:r>
       <w:proofErr w:type="spellStart"/>
       <w:r>
+        <w:rPr>
+          <w:color w:val="FF0000"/>
+        </w:rPr>
         <w:t>mi-projet</w:t>
       </w:r>
       <w:proofErr w:type="spellEnd"/>
       <w:r>
+        <w:rPr>
+          <w:color w:val="FF0000"/>
+        </w:rPr>
         <w:t xml:space="preserve">) et vous devriez avoir à ce </w:t>
       </w:r>
       <w:proofErr w:type="spellStart"/>
       <w:r>
+        <w:rPr>
+          <w:color w:val="FF0000"/>
+        </w:rPr>
         <w:t>moment là</w:t>
       </w:r>
       <w:proofErr w:type="spellEnd"/>
       <w:r>
+        <w:rPr>
+          <w:color w:val="FF0000"/>
+        </w:rPr>
         <w:t xml:space="preserve"> une vision commune et partagée de votre projet. </w:t>
       </w:r>
     </w:p>
@@ -492,9 +611,13 @@
       <w:pPr>
         <w:rPr>
           <w:rFonts w:ascii="Times New Roman" w:hAnsi="Times New Roman" w:cs="Times New Roman"/>
-        </w:rPr>
-      </w:pPr>
-      <w:r>
+          <w:color w:val="FF0000"/>
+        </w:rPr>
+      </w:pPr>
+      <w:r>
+        <w:rPr>
+          <w:color w:val="FF0000"/>
+        </w:rPr>
         <w:t>Présentation de l’atelier </w:t>
       </w:r>
     </w:p>
@@ -502,30 +625,48 @@
       <w:pPr>
         <w:rPr>
           <w:rFonts w:ascii="Times New Roman" w:hAnsi="Times New Roman" w:cs="Times New Roman"/>
-        </w:rPr>
-      </w:pPr>
-      <w:r>
+          <w:color w:val="FF0000"/>
+        </w:rPr>
+      </w:pPr>
+      <w:r>
+        <w:rPr>
+          <w:color w:val="FF0000"/>
+        </w:rPr>
         <w:t xml:space="preserve">Présenter en quelques mots l’atelier (but, principe, déroulement) et fournir au moins une </w:t>
       </w:r>
       <w:r>
         <w:rPr>
           <w:b/>
           <w:bCs/>
+          <w:color w:val="FF0000"/>
         </w:rPr>
         <w:t>référence sur un site internet relatif à l’atelier et/ou un ouvrage de référence</w:t>
       </w:r>
       <w:r>
+        <w:rPr>
+          <w:color w:val="FF0000"/>
+        </w:rPr>
         <w:t xml:space="preserve"> (vos encadrants de projets tuteurés et votre client ne connaissent pas forcément cet atelier).</w:t>
       </w:r>
     </w:p>
-    <w:p/>
-    <w:p>
-      <w:pPr>
-        <w:rPr>
-          <w:rFonts w:ascii="Times New Roman" w:hAnsi="Times New Roman" w:cs="Times New Roman"/>
-        </w:rPr>
-      </w:pPr>
-      <w:r>
+    <w:p>
+      <w:pPr>
+        <w:rPr>
+          <w:color w:val="FF0000"/>
+        </w:rPr>
+      </w:pPr>
+    </w:p>
+    <w:p>
+      <w:pPr>
+        <w:rPr>
+          <w:rFonts w:ascii="Times New Roman" w:hAnsi="Times New Roman" w:cs="Times New Roman"/>
+          <w:color w:val="FF0000"/>
+        </w:rPr>
+      </w:pPr>
+      <w:r>
+        <w:rPr>
+          <w:color w:val="FF0000"/>
+        </w:rPr>
         <w:t>    Présentation de votre travail :</w:t>
       </w:r>
     </w:p>
@@ -533,17 +674,27 @@
       <w:pPr>
         <w:rPr>
           <w:rFonts w:ascii="Times New Roman" w:hAnsi="Times New Roman" w:cs="Times New Roman"/>
-        </w:rPr>
-      </w:pPr>
-      <w:r>
+          <w:color w:val="FF0000"/>
+        </w:rPr>
+      </w:pPr>
+      <w:r>
+        <w:rPr>
+          <w:color w:val="FF0000"/>
+        </w:rPr>
         <w:t>    Proposer l’</w:t>
       </w:r>
       <w:proofErr w:type="spellStart"/>
       <w:r>
+        <w:rPr>
+          <w:color w:val="FF0000"/>
+        </w:rPr>
         <w:t>elevator</w:t>
       </w:r>
       <w:proofErr w:type="spellEnd"/>
       <w:r>
+        <w:rPr>
+          <w:color w:val="FF0000"/>
+        </w:rPr>
         <w:t xml:space="preserve"> pitch de votre projet et commenter-le en quelques mots.</w:t>
       </w:r>
     </w:p>
@@ -551,17 +702,27 @@
       <w:pPr>
         <w:rPr>
           <w:rFonts w:ascii="Times New Roman" w:hAnsi="Times New Roman" w:cs="Times New Roman"/>
-        </w:rPr>
-      </w:pPr>
-      <w:r>
+          <w:color w:val="FF0000"/>
+        </w:rPr>
+      </w:pPr>
+      <w:r>
+        <w:rPr>
+          <w:color w:val="FF0000"/>
+        </w:rPr>
         <w:t xml:space="preserve">Indiquer la(les) date(s) de réalisation de cet atelier et commenter votre </w:t>
       </w:r>
       <w:proofErr w:type="spellStart"/>
       <w:r>
+        <w:rPr>
+          <w:color w:val="FF0000"/>
+        </w:rPr>
         <w:t>elevator</w:t>
       </w:r>
       <w:proofErr w:type="spellEnd"/>
       <w:r>
+        <w:rPr>
+          <w:color w:val="FF0000"/>
+        </w:rPr>
         <w:t xml:space="preserve"> pitch</w:t>
       </w:r>
     </w:p>
@@ -569,9 +730,13 @@
       <w:pPr>
         <w:rPr>
           <w:rFonts w:ascii="Times New Roman" w:hAnsi="Times New Roman" w:cs="Times New Roman"/>
-        </w:rPr>
-      </w:pPr>
-      <w:r>
+          <w:color w:val="FF0000"/>
+        </w:rPr>
+      </w:pPr>
+      <w:r>
+        <w:rPr>
+          <w:color w:val="FF0000"/>
+        </w:rPr>
         <w:t>Répondre aux questions suivantes :</w:t>
       </w:r>
     </w:p>
@@ -579,12 +744,19 @@
       <w:pPr>
         <w:rPr>
           <w:rFonts w:ascii="Times New Roman" w:hAnsi="Times New Roman" w:cs="Times New Roman"/>
-        </w:rPr>
-      </w:pPr>
-      <w:r>
+          <w:color w:val="FF0000"/>
+        </w:rPr>
+      </w:pPr>
+      <w:r>
+        <w:rPr>
+          <w:color w:val="FF0000"/>
+        </w:rPr>
         <w:t>→</w:t>
       </w:r>
       <w:r>
+        <w:rPr>
+          <w:color w:val="FF0000"/>
+        </w:rPr>
         <w:tab/>
         <w:t>Qu’est-ce que vous a apporté cet atelier dans votre compréhension de l’expression des besoins? Est-ce que vous avez réalisé plusieurs itérations de cet atelier ? Si oui, pourquoi ? Si non, pourquoi ?</w:t>
       </w:r>
@@ -593,12 +765,20 @@
       <w:pPr>
         <w:rPr>
           <w:rFonts w:ascii="Times New Roman" w:hAnsi="Times New Roman" w:cs="Times New Roman"/>
-        </w:rPr>
-      </w:pPr>
-      <w:r>
+          <w:color w:val="FF0000"/>
+        </w:rPr>
+      </w:pPr>
+      <w:r>
+        <w:rPr>
+          <w:color w:val="FF0000"/>
+        </w:rPr>
+        <w:lastRenderedPageBreak/>
         <w:t>→</w:t>
       </w:r>
       <w:r>
+        <w:rPr>
+          <w:color w:val="FF0000"/>
+        </w:rPr>
         <w:tab/>
         <w:t>Est-ce que le client a participé à cet atelier ? Est-ce que vous avez montré l’artefact réalisé au cours de cet atelier au client ? Est-ce que vous avez discuté de cet artefact avec le client ?</w:t>
       </w:r>
@@ -607,12 +787,19 @@
       <w:pPr>
         <w:rPr>
           <w:rFonts w:ascii="Times New Roman" w:hAnsi="Times New Roman" w:cs="Times New Roman"/>
-        </w:rPr>
-      </w:pPr>
-      <w:r>
+          <w:color w:val="FF0000"/>
+        </w:rPr>
+      </w:pPr>
+      <w:r>
+        <w:rPr>
+          <w:color w:val="FF0000"/>
+        </w:rPr>
         <w:t>→</w:t>
       </w:r>
       <w:r>
+        <w:rPr>
+          <w:color w:val="FF0000"/>
+        </w:rPr>
         <w:tab/>
         <w:t>Quel est le feedback du client par rapport à cet atelier ? Quel est votre feedback et quel impact cet atelier a-t-il eu sur votre travail ?</w:t>
       </w:r>
@@ -646,9 +833,13 @@
       <w:pPr>
         <w:rPr>
           <w:rFonts w:ascii="Times New Roman" w:hAnsi="Times New Roman" w:cs="Times New Roman"/>
-        </w:rPr>
-      </w:pPr>
-      <w:r>
+          <w:color w:val="FF0000"/>
+        </w:rPr>
+      </w:pPr>
+      <w:r>
+        <w:rPr>
+          <w:color w:val="FF0000"/>
+        </w:rPr>
         <w:t>Présentation de l’atelier </w:t>
       </w:r>
     </w:p>
@@ -656,39 +847,62 @@
       <w:pPr>
         <w:rPr>
           <w:rFonts w:ascii="Times New Roman" w:hAnsi="Times New Roman" w:cs="Times New Roman"/>
-        </w:rPr>
-      </w:pPr>
-      <w:r>
-        <w:lastRenderedPageBreak/>
+          <w:color w:val="FF0000"/>
+        </w:rPr>
+      </w:pPr>
+      <w:r>
+        <w:rPr>
+          <w:color w:val="FF0000"/>
+        </w:rPr>
         <w:t xml:space="preserve">Présenter en quelques mots ce qu’est un </w:t>
       </w:r>
       <w:proofErr w:type="spellStart"/>
       <w:r>
+        <w:rPr>
+          <w:color w:val="FF0000"/>
+        </w:rPr>
         <w:t>Personna</w:t>
       </w:r>
       <w:proofErr w:type="spellEnd"/>
       <w:r>
+        <w:rPr>
+          <w:color w:val="FF0000"/>
+        </w:rPr>
         <w:t xml:space="preserve"> et fournir au moins une </w:t>
       </w:r>
       <w:r>
         <w:rPr>
           <w:b/>
           <w:bCs/>
+          <w:color w:val="FF0000"/>
         </w:rPr>
         <w:t>référence sur un site internet relatif à l’atelier et/ou un ouvrage de référence</w:t>
       </w:r>
       <w:r>
+        <w:rPr>
+          <w:color w:val="FF0000"/>
+        </w:rPr>
         <w:t xml:space="preserve"> (vos encadrants de projets tuteurés et votre client ne connaissent pas forcément cet atelier).</w:t>
       </w:r>
     </w:p>
-    <w:p/>
-    <w:p>
-      <w:pPr>
-        <w:rPr>
-          <w:rFonts w:ascii="Times New Roman" w:hAnsi="Times New Roman" w:cs="Times New Roman"/>
-        </w:rPr>
-      </w:pPr>
-      <w:r>
+    <w:p>
+      <w:pPr>
+        <w:rPr>
+          <w:color w:val="FF0000"/>
+        </w:rPr>
+      </w:pPr>
+    </w:p>
+    <w:p>
+      <w:pPr>
+        <w:rPr>
+          <w:rFonts w:ascii="Times New Roman" w:hAnsi="Times New Roman" w:cs="Times New Roman"/>
+          <w:color w:val="FF0000"/>
+        </w:rPr>
+      </w:pPr>
+      <w:r>
+        <w:rPr>
+          <w:color w:val="FF0000"/>
+        </w:rPr>
         <w:t>    Présentation de votre travail :</w:t>
       </w:r>
     </w:p>
@@ -696,17 +910,27 @@
       <w:pPr>
         <w:rPr>
           <w:rFonts w:ascii="Times New Roman" w:hAnsi="Times New Roman" w:cs="Times New Roman"/>
-        </w:rPr>
-      </w:pPr>
-      <w:r>
+          <w:color w:val="FF0000"/>
+        </w:rPr>
+      </w:pPr>
+      <w:r>
+        <w:rPr>
+          <w:color w:val="FF0000"/>
+        </w:rPr>
         <w:t xml:space="preserve">Proposer deux ou trois (ou plus) fiches de </w:t>
       </w:r>
       <w:proofErr w:type="spellStart"/>
       <w:r>
+        <w:rPr>
+          <w:color w:val="FF0000"/>
+        </w:rPr>
         <w:t>personnas</w:t>
       </w:r>
       <w:proofErr w:type="spellEnd"/>
       <w:r>
+        <w:rPr>
+          <w:color w:val="FF0000"/>
+        </w:rPr>
         <w:t xml:space="preserve"> pertinents pour votre projet.</w:t>
       </w:r>
     </w:p>
@@ -714,35 +938,57 @@
       <w:pPr>
         <w:rPr>
           <w:rFonts w:ascii="Times New Roman" w:hAnsi="Times New Roman" w:cs="Times New Roman"/>
-        </w:rPr>
-      </w:pPr>
-      <w:r>
+          <w:color w:val="FF0000"/>
+        </w:rPr>
+      </w:pPr>
+      <w:r>
+        <w:rPr>
+          <w:color w:val="FF0000"/>
+        </w:rPr>
         <w:t xml:space="preserve">Expliquer comment vous avez </w:t>
       </w:r>
       <w:proofErr w:type="spellStart"/>
       <w:proofErr w:type="gramStart"/>
       <w:r>
+        <w:rPr>
+          <w:color w:val="FF0000"/>
+        </w:rPr>
         <w:t>créer</w:t>
       </w:r>
       <w:proofErr w:type="spellEnd"/>
       <w:proofErr w:type="gramEnd"/>
       <w:r>
+        <w:rPr>
+          <w:color w:val="FF0000"/>
+        </w:rPr>
         <w:t xml:space="preserve"> ces </w:t>
       </w:r>
       <w:proofErr w:type="spellStart"/>
       <w:r>
+        <w:rPr>
+          <w:color w:val="FF0000"/>
+        </w:rPr>
         <w:t>personnas</w:t>
       </w:r>
       <w:proofErr w:type="spellEnd"/>
       <w:r>
+        <w:rPr>
+          <w:color w:val="FF0000"/>
+        </w:rPr>
         <w:t xml:space="preserve"> (avez-vous réaliser un sondage, </w:t>
       </w:r>
       <w:proofErr w:type="spellStart"/>
       <w:r>
+        <w:rPr>
+          <w:color w:val="FF0000"/>
+        </w:rPr>
         <w:t>etc</w:t>
       </w:r>
       <w:proofErr w:type="spellEnd"/>
       <w:r>
+        <w:rPr>
+          <w:color w:val="FF0000"/>
+        </w:rPr>
         <w:t xml:space="preserve"> …)</w:t>
       </w:r>
     </w:p>
@@ -750,25 +996,41 @@
       <w:pPr>
         <w:rPr>
           <w:rFonts w:ascii="Times New Roman" w:hAnsi="Times New Roman" w:cs="Times New Roman"/>
-        </w:rPr>
-      </w:pPr>
-      <w:r>
+          <w:color w:val="FF0000"/>
+        </w:rPr>
+      </w:pPr>
+      <w:r>
+        <w:rPr>
+          <w:color w:val="FF0000"/>
+        </w:rPr>
         <w:t xml:space="preserve">Remarque : Ces </w:t>
       </w:r>
       <w:proofErr w:type="spellStart"/>
       <w:r>
+        <w:rPr>
+          <w:color w:val="FF0000"/>
+        </w:rPr>
         <w:t>personnas</w:t>
       </w:r>
       <w:proofErr w:type="spellEnd"/>
       <w:r>
+        <w:rPr>
+          <w:color w:val="FF0000"/>
+        </w:rPr>
         <w:t xml:space="preserve"> pourront être utilisés dans l’atelier suivant (Impact </w:t>
       </w:r>
       <w:proofErr w:type="spellStart"/>
       <w:r>
+        <w:rPr>
+          <w:color w:val="FF0000"/>
+        </w:rPr>
         <w:t>Mapping</w:t>
       </w:r>
       <w:proofErr w:type="spellEnd"/>
       <w:r>
+        <w:rPr>
+          <w:color w:val="FF0000"/>
+        </w:rPr>
         <w:t>)... Répondre aux questions suivantes :</w:t>
       </w:r>
     </w:p>
@@ -776,12 +1038,19 @@
       <w:pPr>
         <w:rPr>
           <w:rFonts w:ascii="Times New Roman" w:hAnsi="Times New Roman" w:cs="Times New Roman"/>
-        </w:rPr>
-      </w:pPr>
-      <w:r>
+          <w:color w:val="FF0000"/>
+        </w:rPr>
+      </w:pPr>
+      <w:r>
+        <w:rPr>
+          <w:color w:val="FF0000"/>
+        </w:rPr>
         <w:t>→</w:t>
       </w:r>
       <w:r>
+        <w:rPr>
+          <w:color w:val="FF0000"/>
+        </w:rPr>
         <w:tab/>
         <w:t>Qu’est-ce que vous a apporté cet atelier dans votre compréhension des besoins? Est-ce que vous avez réalisé plusieurs itérations de cet atelier ? Si oui, pourquoi ? Si non, pourquoi ?</w:t>
       </w:r>
@@ -790,12 +1059,19 @@
       <w:pPr>
         <w:rPr>
           <w:rFonts w:ascii="Times New Roman" w:hAnsi="Times New Roman" w:cs="Times New Roman"/>
-        </w:rPr>
-      </w:pPr>
-      <w:r>
+          <w:color w:val="FF0000"/>
+        </w:rPr>
+      </w:pPr>
+      <w:r>
+        <w:rPr>
+          <w:color w:val="FF0000"/>
+        </w:rPr>
         <w:t>→</w:t>
       </w:r>
       <w:r>
+        <w:rPr>
+          <w:color w:val="FF0000"/>
+        </w:rPr>
         <w:tab/>
         <w:t>Est-ce que le client a participé à cet atelier ? Est-ce que vous avez montré l’artefact réalisé au cours de cet atelier au client ? Est-ce que vous avez discuté de cet artefact avec le client ?</w:t>
       </w:r>
@@ -803,16 +1079,33 @@
     <w:p>
       <w:pPr>
         <w:rPr>
-          <w:rFonts w:ascii="Times New Roman" w:hAnsi="Times New Roman" w:cs="Times New Roman"/>
-        </w:rPr>
-      </w:pPr>
-      <w:r>
+          <w:color w:val="FF0000"/>
+        </w:rPr>
+      </w:pPr>
+      <w:r>
+        <w:rPr>
+          <w:color w:val="FF0000"/>
+        </w:rPr>
         <w:t>→</w:t>
       </w:r>
       <w:r>
+        <w:rPr>
+          <w:color w:val="FF0000"/>
+        </w:rPr>
         <w:tab/>
         <w:t>Quel est le feedback du client par rapport à cet atelier ? Quel est votre feedback et quel impact cet atelier a-t-il eu sur votre travail ?</w:t>
       </w:r>
+    </w:p>
+    <w:p/>
+    <w:p/>
+    <w:p/>
+    <w:p/>
+    <w:p>
+      <w:pPr>
+        <w:rPr>
+          <w:rFonts w:ascii="Times New Roman" w:hAnsi="Times New Roman" w:cs="Times New Roman"/>
+        </w:rPr>
+      </w:pPr>
     </w:p>
     <w:p>
       <w:pPr>
@@ -866,9 +1159,13 @@
       <w:pPr>
         <w:rPr>
           <w:rFonts w:ascii="Times New Roman" w:hAnsi="Times New Roman" w:cs="Times New Roman"/>
-        </w:rPr>
-      </w:pPr>
-      <w:r>
+          <w:color w:val="FF0000"/>
+        </w:rPr>
+      </w:pPr>
+      <w:r>
+        <w:rPr>
+          <w:color w:val="FF0000"/>
+        </w:rPr>
         <w:t>Présentation de l’atelier </w:t>
       </w:r>
     </w:p>
@@ -876,30 +1173,48 @@
       <w:pPr>
         <w:rPr>
           <w:rFonts w:ascii="Times New Roman" w:hAnsi="Times New Roman" w:cs="Times New Roman"/>
-        </w:rPr>
-      </w:pPr>
-      <w:r>
+          <w:color w:val="FF0000"/>
+        </w:rPr>
+      </w:pPr>
+      <w:r>
+        <w:rPr>
+          <w:color w:val="FF0000"/>
+        </w:rPr>
         <w:t xml:space="preserve">Présenter en quelques mots l’atelier (but, principe, déroulement) et fournir au moins une </w:t>
       </w:r>
       <w:r>
         <w:rPr>
           <w:b/>
           <w:bCs/>
+          <w:color w:val="FF0000"/>
         </w:rPr>
         <w:t>référence sur un site internet relatif à l’atelier et/ou un ouvrage de référence</w:t>
       </w:r>
       <w:r>
+        <w:rPr>
+          <w:color w:val="FF0000"/>
+        </w:rPr>
         <w:t xml:space="preserve"> (vos encadrants de projets tuteurés et votre client ne connaissent pas forcément cet atelier).</w:t>
       </w:r>
     </w:p>
-    <w:p/>
-    <w:p>
-      <w:pPr>
-        <w:rPr>
-          <w:rFonts w:ascii="Times New Roman" w:hAnsi="Times New Roman" w:cs="Times New Roman"/>
-        </w:rPr>
-      </w:pPr>
-      <w:r>
+    <w:p>
+      <w:pPr>
+        <w:rPr>
+          <w:color w:val="FF0000"/>
+        </w:rPr>
+      </w:pPr>
+    </w:p>
+    <w:p>
+      <w:pPr>
+        <w:rPr>
+          <w:rFonts w:ascii="Times New Roman" w:hAnsi="Times New Roman" w:cs="Times New Roman"/>
+          <w:color w:val="FF0000"/>
+        </w:rPr>
+      </w:pPr>
+      <w:r>
+        <w:rPr>
+          <w:color w:val="FF0000"/>
+        </w:rPr>
         <w:t>    Présentation de votre travail :</w:t>
       </w:r>
     </w:p>
@@ -907,17 +1222,27 @@
       <w:pPr>
         <w:rPr>
           <w:rFonts w:ascii="Times New Roman" w:hAnsi="Times New Roman" w:cs="Times New Roman"/>
-        </w:rPr>
-      </w:pPr>
-      <w:r>
+          <w:color w:val="FF0000"/>
+        </w:rPr>
+      </w:pPr>
+      <w:r>
+        <w:rPr>
+          <w:color w:val="FF0000"/>
+        </w:rPr>
         <w:t xml:space="preserve"> Décrire et expliquer le contexte de votre impact </w:t>
       </w:r>
       <w:proofErr w:type="spellStart"/>
       <w:r>
+        <w:rPr>
+          <w:color w:val="FF0000"/>
+        </w:rPr>
         <w:t>mapping</w:t>
       </w:r>
       <w:proofErr w:type="spellEnd"/>
       <w:r>
+        <w:rPr>
+          <w:color w:val="FF0000"/>
+        </w:rPr>
         <w:t>, c’est-à-dire décrire et énoncer l’objectif et expliquer/justifier pourquoi il est SMART</w:t>
       </w:r>
     </w:p>
@@ -925,13 +1250,20 @@
       <w:pPr>
         <w:rPr>
           <w:rFonts w:ascii="Times New Roman" w:hAnsi="Times New Roman" w:cs="Times New Roman"/>
-        </w:rPr>
-      </w:pPr>
-      <w:r>
+          <w:color w:val="FF0000"/>
+        </w:rPr>
+      </w:pPr>
+      <w:r>
+        <w:rPr>
+          <w:color w:val="FF0000"/>
+        </w:rPr>
         <w:t xml:space="preserve">Présenter une photo et une version numérique de votre Impact </w:t>
       </w:r>
       <w:proofErr w:type="spellStart"/>
       <w:r>
+        <w:rPr>
+          <w:color w:val="FF0000"/>
+        </w:rPr>
         <w:t>Mapping</w:t>
       </w:r>
       <w:proofErr w:type="spellEnd"/>
@@ -940,17 +1272,27 @@
       <w:pPr>
         <w:rPr>
           <w:rFonts w:ascii="Times New Roman" w:hAnsi="Times New Roman" w:cs="Times New Roman"/>
-        </w:rPr>
-      </w:pPr>
-      <w:r>
+          <w:color w:val="FF0000"/>
+        </w:rPr>
+      </w:pPr>
+      <w:r>
+        <w:rPr>
+          <w:color w:val="FF0000"/>
+        </w:rPr>
         <w:t xml:space="preserve">     Indiquer la(les) date(s) de réalisation de cet atelier et commenter votre impact </w:t>
       </w:r>
       <w:proofErr w:type="spellStart"/>
       <w:r>
+        <w:rPr>
+          <w:color w:val="FF0000"/>
+        </w:rPr>
         <w:t>mapping</w:t>
       </w:r>
       <w:proofErr w:type="spellEnd"/>
       <w:r>
+        <w:rPr>
+          <w:color w:val="FF0000"/>
+        </w:rPr>
         <w:t>.</w:t>
       </w:r>
     </w:p>
@@ -958,9 +1300,13 @@
       <w:pPr>
         <w:rPr>
           <w:rFonts w:ascii="Times New Roman" w:hAnsi="Times New Roman" w:cs="Times New Roman"/>
-        </w:rPr>
-      </w:pPr>
-      <w:r>
+          <w:color w:val="FF0000"/>
+        </w:rPr>
+      </w:pPr>
+      <w:r>
+        <w:rPr>
+          <w:color w:val="FF0000"/>
+        </w:rPr>
         <w:t>Répondre aux questions suivantes :</w:t>
       </w:r>
     </w:p>
@@ -968,12 +1314,20 @@
       <w:pPr>
         <w:rPr>
           <w:rFonts w:ascii="Times New Roman" w:hAnsi="Times New Roman" w:cs="Times New Roman"/>
-        </w:rPr>
-      </w:pPr>
-      <w:r>
+          <w:color w:val="FF0000"/>
+        </w:rPr>
+      </w:pPr>
+      <w:r>
+        <w:rPr>
+          <w:color w:val="FF0000"/>
+        </w:rPr>
+        <w:lastRenderedPageBreak/>
         <w:t>→</w:t>
       </w:r>
       <w:r>
+        <w:rPr>
+          <w:color w:val="FF0000"/>
+        </w:rPr>
         <w:tab/>
         <w:t>Qu’est-ce que vous a apporté cet atelier dans votre compréhension des besoins? Est-ce que vous avez réalisé plusieurs itérations de cet atelier ? Si oui, pourquoi ? Si non, pourquoi ?</w:t>
       </w:r>
@@ -982,12 +1336,19 @@
       <w:pPr>
         <w:rPr>
           <w:rFonts w:ascii="Times New Roman" w:hAnsi="Times New Roman" w:cs="Times New Roman"/>
-        </w:rPr>
-      </w:pPr>
-      <w:r>
+          <w:color w:val="FF0000"/>
+        </w:rPr>
+      </w:pPr>
+      <w:r>
+        <w:rPr>
+          <w:color w:val="FF0000"/>
+        </w:rPr>
         <w:t>→</w:t>
       </w:r>
       <w:r>
+        <w:rPr>
+          <w:color w:val="FF0000"/>
+        </w:rPr>
         <w:tab/>
         <w:t>Est-ce que le client a participé à cet atelier ? Est-ce que vous avez montré l’artefact réalisé au cours de cet atelier au client ? Est-ce que vous avez discuté de cet artefact avec le client ?</w:t>
       </w:r>
@@ -995,16 +1356,33 @@
     <w:p>
       <w:pPr>
         <w:rPr>
-          <w:rFonts w:ascii="Times New Roman" w:hAnsi="Times New Roman" w:cs="Times New Roman"/>
-        </w:rPr>
-      </w:pPr>
-      <w:r>
+          <w:color w:val="FF0000"/>
+        </w:rPr>
+      </w:pPr>
+      <w:r>
+        <w:rPr>
+          <w:color w:val="FF0000"/>
+        </w:rPr>
         <w:t>→</w:t>
       </w:r>
       <w:r>
+        <w:rPr>
+          <w:color w:val="FF0000"/>
+        </w:rPr>
         <w:tab/>
         <w:t>Quel est le feedback du client par rapport à cet atelier ? Quel est votre feedback et quel impact cet atelier a-t-il eu sur votre travail ?</w:t>
       </w:r>
+    </w:p>
+    <w:p/>
+    <w:p/>
+    <w:p/>
+    <w:p/>
+    <w:p>
+      <w:pPr>
+        <w:rPr>
+          <w:rFonts w:ascii="Times New Roman" w:hAnsi="Times New Roman" w:cs="Times New Roman"/>
+        </w:rPr>
+      </w:pPr>
     </w:p>
     <w:p>
       <w:pPr>
@@ -1058,9 +1436,13 @@
       <w:pPr>
         <w:rPr>
           <w:rFonts w:ascii="Times New Roman" w:hAnsi="Times New Roman" w:cs="Times New Roman"/>
-        </w:rPr>
-      </w:pPr>
-      <w:r>
+          <w:color w:val="FF0000"/>
+        </w:rPr>
+      </w:pPr>
+      <w:r>
+        <w:rPr>
+          <w:color w:val="FF0000"/>
+        </w:rPr>
         <w:t>Présentation de l’atelier </w:t>
       </w:r>
     </w:p>
@@ -1068,31 +1450,48 @@
       <w:pPr>
         <w:rPr>
           <w:rFonts w:ascii="Times New Roman" w:hAnsi="Times New Roman" w:cs="Times New Roman"/>
-        </w:rPr>
-      </w:pPr>
-      <w:r>
-        <w:lastRenderedPageBreak/>
+          <w:color w:val="FF0000"/>
+        </w:rPr>
+      </w:pPr>
+      <w:r>
+        <w:rPr>
+          <w:color w:val="FF0000"/>
+        </w:rPr>
         <w:t xml:space="preserve">Présenter en quelques mots l’atelier (but, principe, déroulement) et fournir au moins une </w:t>
       </w:r>
       <w:r>
         <w:rPr>
           <w:b/>
           <w:bCs/>
+          <w:color w:val="FF0000"/>
         </w:rPr>
         <w:t>référence sur un site internet relatif à l’atelier et/ou un ouvrage de référence</w:t>
       </w:r>
       <w:r>
+        <w:rPr>
+          <w:color w:val="FF0000"/>
+        </w:rPr>
         <w:t xml:space="preserve"> (vos encadrants de projets tuteurés et votre client ne connaissent pas forcément cet atelier).</w:t>
       </w:r>
     </w:p>
-    <w:p/>
-    <w:p>
-      <w:pPr>
-        <w:rPr>
-          <w:rFonts w:ascii="Times New Roman" w:hAnsi="Times New Roman" w:cs="Times New Roman"/>
-        </w:rPr>
-      </w:pPr>
-      <w:r>
+    <w:p>
+      <w:pPr>
+        <w:rPr>
+          <w:color w:val="FF0000"/>
+        </w:rPr>
+      </w:pPr>
+    </w:p>
+    <w:p>
+      <w:pPr>
+        <w:rPr>
+          <w:rFonts w:ascii="Times New Roman" w:hAnsi="Times New Roman" w:cs="Times New Roman"/>
+          <w:color w:val="FF0000"/>
+        </w:rPr>
+      </w:pPr>
+      <w:r>
+        <w:rPr>
+          <w:color w:val="FF0000"/>
+        </w:rPr>
         <w:t>    Présentation de votre travail :</w:t>
       </w:r>
     </w:p>
@@ -1100,13 +1499,20 @@
       <w:pPr>
         <w:rPr>
           <w:rFonts w:ascii="Times New Roman" w:hAnsi="Times New Roman" w:cs="Times New Roman"/>
-        </w:rPr>
-      </w:pPr>
-      <w:r>
+          <w:color w:val="FF0000"/>
+        </w:rPr>
+      </w:pPr>
+      <w:r>
+        <w:rPr>
+          <w:color w:val="FF0000"/>
+        </w:rPr>
         <w:t xml:space="preserve">Décrire le contexte de votre Story </w:t>
       </w:r>
       <w:proofErr w:type="spellStart"/>
       <w:r>
+        <w:rPr>
+          <w:color w:val="FF0000"/>
+        </w:rPr>
         <w:t>mapping</w:t>
       </w:r>
       <w:proofErr w:type="spellEnd"/>
@@ -1115,17 +1521,27 @@
       <w:pPr>
         <w:rPr>
           <w:rFonts w:ascii="Times New Roman" w:hAnsi="Times New Roman" w:cs="Times New Roman"/>
-        </w:rPr>
-      </w:pPr>
-      <w:r>
+          <w:color w:val="FF0000"/>
+        </w:rPr>
+      </w:pPr>
+      <w:r>
+        <w:rPr>
+          <w:color w:val="FF0000"/>
+        </w:rPr>
         <w:t xml:space="preserve">Présenter une photo et une version numérique de votre Story </w:t>
       </w:r>
       <w:proofErr w:type="spellStart"/>
       <w:r>
+        <w:rPr>
+          <w:color w:val="FF0000"/>
+        </w:rPr>
         <w:t>Mapping</w:t>
       </w:r>
       <w:proofErr w:type="spellEnd"/>
       <w:r>
+        <w:rPr>
+          <w:color w:val="FF0000"/>
+        </w:rPr>
         <w:t xml:space="preserve"> en n’oubliant pas d’organiser vos stories par release !</w:t>
       </w:r>
     </w:p>
@@ -1133,17 +1549,27 @@
       <w:pPr>
         <w:rPr>
           <w:rFonts w:ascii="Times New Roman" w:hAnsi="Times New Roman" w:cs="Times New Roman"/>
-        </w:rPr>
-      </w:pPr>
-      <w:r>
+          <w:color w:val="FF0000"/>
+        </w:rPr>
+      </w:pPr>
+      <w:r>
+        <w:rPr>
+          <w:color w:val="FF0000"/>
+        </w:rPr>
         <w:t xml:space="preserve">Indiquer la(les) date(s) de réalisation de cet atelier et commenter votre story </w:t>
       </w:r>
       <w:proofErr w:type="spellStart"/>
       <w:r>
+        <w:rPr>
+          <w:color w:val="FF0000"/>
+        </w:rPr>
         <w:t>mapping</w:t>
       </w:r>
       <w:proofErr w:type="spellEnd"/>
       <w:r>
+        <w:rPr>
+          <w:color w:val="FF0000"/>
+        </w:rPr>
         <w:t>.</w:t>
       </w:r>
     </w:p>
@@ -1151,9 +1577,13 @@
       <w:pPr>
         <w:rPr>
           <w:rFonts w:ascii="Times New Roman" w:hAnsi="Times New Roman" w:cs="Times New Roman"/>
-        </w:rPr>
-      </w:pPr>
-      <w:r>
+          <w:color w:val="FF0000"/>
+        </w:rPr>
+      </w:pPr>
+      <w:r>
+        <w:rPr>
+          <w:color w:val="FF0000"/>
+        </w:rPr>
         <w:t>Répondre aux questions suivantes :</w:t>
       </w:r>
     </w:p>
@@ -1161,12 +1591,19 @@
       <w:pPr>
         <w:rPr>
           <w:rFonts w:ascii="Times New Roman" w:hAnsi="Times New Roman" w:cs="Times New Roman"/>
-        </w:rPr>
-      </w:pPr>
-      <w:r>
+          <w:color w:val="FF0000"/>
+        </w:rPr>
+      </w:pPr>
+      <w:r>
+        <w:rPr>
+          <w:color w:val="FF0000"/>
+        </w:rPr>
         <w:t>→</w:t>
       </w:r>
       <w:r>
+        <w:rPr>
+          <w:color w:val="FF0000"/>
+        </w:rPr>
         <w:tab/>
         <w:t>Qu’est-ce que vous a apporté cet atelier dans votre compréhension des besoins? Est-ce que vous avez réalisé plusieurs itérations de cet atelier ? Si oui, pourquoi ? Si non, pourquoi ?</w:t>
       </w:r>
@@ -1175,12 +1612,19 @@
       <w:pPr>
         <w:rPr>
           <w:rFonts w:ascii="Times New Roman" w:hAnsi="Times New Roman" w:cs="Times New Roman"/>
-        </w:rPr>
-      </w:pPr>
-      <w:r>
+          <w:color w:val="FF0000"/>
+        </w:rPr>
+      </w:pPr>
+      <w:r>
+        <w:rPr>
+          <w:color w:val="FF0000"/>
+        </w:rPr>
         <w:t>→</w:t>
       </w:r>
       <w:r>
+        <w:rPr>
+          <w:color w:val="FF0000"/>
+        </w:rPr>
         <w:tab/>
         <w:t>Est-ce que le client a participé à cet atelier ? Est-ce que vous avez montré l’artefact réalisé au cours de cet atelier au client ? Est-ce que vous avez discuté de cet artefact avec le client ?</w:t>
       </w:r>
@@ -1189,12 +1633,19 @@
       <w:pPr>
         <w:rPr>
           <w:rFonts w:ascii="Times New Roman" w:hAnsi="Times New Roman" w:cs="Times New Roman"/>
-        </w:rPr>
-      </w:pPr>
-      <w:r>
+          <w:color w:val="FF0000"/>
+        </w:rPr>
+      </w:pPr>
+      <w:r>
+        <w:rPr>
+          <w:color w:val="FF0000"/>
+        </w:rPr>
         <w:t>→</w:t>
       </w:r>
       <w:r>
+        <w:rPr>
+          <w:color w:val="FF0000"/>
+        </w:rPr>
         <w:tab/>
         <w:t>Quel est le feedback du client par rapport à cet atelier ? Quel votre feedback et quel impact cet atelier a-t-il eu sur votre travail ?</w:t>
       </w:r>
@@ -1209,6 +1660,8 @@
         <w:t>  </w:t>
       </w:r>
     </w:p>
+    <w:p/>
+    <w:p/>
     <w:p>
       <w:r>
         <w:br/>
@@ -1253,63 +1706,91 @@
       <w:pPr>
         <w:rPr>
           <w:rFonts w:ascii="Times New Roman" w:hAnsi="Times New Roman" w:cs="Times New Roman"/>
+          <w:color w:val="FF0000"/>
         </w:rPr>
       </w:pPr>
       <w:r>
         <w:rPr>
           <w:b/>
           <w:bCs/>
+          <w:color w:val="FF0000"/>
         </w:rPr>
         <w:t>Détailler</w:t>
       </w:r>
       <w:r>
+        <w:rPr>
+          <w:color w:val="FF0000"/>
+        </w:rPr>
         <w:t xml:space="preserve"> 3 stories pertinentes pour votre développement (éviter les stories du type </w:t>
       </w:r>
       <w:r>
         <w:rPr>
           <w:i/>
           <w:iCs/>
+          <w:color w:val="FF0000"/>
         </w:rPr>
         <w:t>créer compte</w:t>
       </w:r>
       <w:r>
+        <w:rPr>
+          <w:color w:val="FF0000"/>
+        </w:rPr>
         <w:t xml:space="preserve"> et </w:t>
       </w:r>
       <w:r>
         <w:rPr>
           <w:i/>
           <w:iCs/>
+          <w:color w:val="FF0000"/>
         </w:rPr>
         <w:t>se connecter</w:t>
       </w:r>
       <w:r>
+        <w:rPr>
+          <w:color w:val="FF0000"/>
+        </w:rPr>
         <w:t xml:space="preserve"> qui sont trop classiques...)</w:t>
       </w:r>
     </w:p>
-    <w:p/>
-    <w:p>
-      <w:pPr>
-        <w:rPr>
-          <w:rFonts w:ascii="Times New Roman" w:hAnsi="Times New Roman" w:cs="Times New Roman"/>
-        </w:rPr>
-      </w:pPr>
-      <w:r>
+    <w:p>
+      <w:pPr>
+        <w:rPr>
+          <w:color w:val="FF0000"/>
+        </w:rPr>
+      </w:pPr>
+    </w:p>
+    <w:p>
+      <w:pPr>
+        <w:rPr>
+          <w:rFonts w:ascii="Times New Roman" w:hAnsi="Times New Roman" w:cs="Times New Roman"/>
+          <w:color w:val="FF0000"/>
+        </w:rPr>
+      </w:pPr>
+      <w:r>
+        <w:rPr>
+          <w:color w:val="FF0000"/>
+        </w:rPr>
         <w:t xml:space="preserve">Rappelez-vous que la </w:t>
       </w:r>
       <w:r>
         <w:rPr>
           <w:b/>
           <w:bCs/>
+          <w:color w:val="FF0000"/>
         </w:rPr>
         <w:t>maquette</w:t>
       </w:r>
       <w:r>
+        <w:rPr>
+          <w:color w:val="FF0000"/>
+        </w:rPr>
         <w:t xml:space="preserve"> doit nourrir vos discussions et favoriser vos conversations pour identifier les détails de la story qui seront repris au travers des </w:t>
       </w:r>
       <w:r>
         <w:rPr>
           <w:b/>
           <w:bCs/>
+          <w:color w:val="FF0000"/>
         </w:rPr>
         <w:t>critères d’</w:t>
       </w:r>
@@ -1318,17 +1799,22 @@
         <w:rPr>
           <w:b/>
           <w:bCs/>
+          <w:color w:val="FF0000"/>
         </w:rPr>
         <w:t>acppetance</w:t>
       </w:r>
       <w:proofErr w:type="spellEnd"/>
       <w:r>
+        <w:rPr>
+          <w:color w:val="FF0000"/>
+        </w:rPr>
         <w:t xml:space="preserve"> &amp; </w:t>
       </w:r>
       <w:r>
         <w:rPr>
           <w:b/>
           <w:bCs/>
+          <w:color w:val="FF0000"/>
         </w:rPr>
         <w:t>tests d’</w:t>
       </w:r>
@@ -1337,30 +1823,50 @@
         <w:rPr>
           <w:b/>
           <w:bCs/>
+          <w:color w:val="FF0000"/>
         </w:rPr>
         <w:t>acceptance</w:t>
       </w:r>
       <w:proofErr w:type="spellEnd"/>
       <w:r>
+        <w:rPr>
+          <w:color w:val="FF0000"/>
+        </w:rPr>
         <w:t>. Les maquettes et les critères d’</w:t>
       </w:r>
       <w:proofErr w:type="spellStart"/>
       <w:r>
+        <w:rPr>
+          <w:color w:val="FF0000"/>
+        </w:rPr>
         <w:t>acceptance</w:t>
       </w:r>
       <w:proofErr w:type="spellEnd"/>
       <w:r>
+        <w:rPr>
+          <w:color w:val="FF0000"/>
+        </w:rPr>
         <w:t xml:space="preserve"> doivent donc clairement apparaître dans votre rapport.</w:t>
       </w:r>
     </w:p>
-    <w:p/>
-    <w:p>
-      <w:pPr>
-        <w:rPr>
-          <w:rFonts w:ascii="Times New Roman" w:hAnsi="Times New Roman" w:cs="Times New Roman"/>
-        </w:rPr>
-      </w:pPr>
-      <w:r>
+    <w:p>
+      <w:pPr>
+        <w:rPr>
+          <w:color w:val="FF0000"/>
+        </w:rPr>
+      </w:pPr>
+    </w:p>
+    <w:p>
+      <w:pPr>
+        <w:rPr>
+          <w:rFonts w:ascii="Times New Roman" w:hAnsi="Times New Roman" w:cs="Times New Roman"/>
+          <w:color w:val="FF0000"/>
+        </w:rPr>
+      </w:pPr>
+      <w:r>
+        <w:rPr>
+          <w:color w:val="FF0000"/>
+        </w:rPr>
         <w:t>Indiquer la(les) date(s) de réalisation de cet atelier et commenter vos user stories</w:t>
       </w:r>
     </w:p>
@@ -1368,9 +1874,13 @@
       <w:pPr>
         <w:rPr>
           <w:rFonts w:ascii="Times New Roman" w:hAnsi="Times New Roman" w:cs="Times New Roman"/>
-        </w:rPr>
-      </w:pPr>
-      <w:r>
+          <w:color w:val="FF0000"/>
+        </w:rPr>
+      </w:pPr>
+      <w:r>
+        <w:rPr>
+          <w:color w:val="FF0000"/>
+        </w:rPr>
         <w:t>Répondre aux questions suivantes :</w:t>
       </w:r>
     </w:p>
@@ -1378,12 +1888,19 @@
       <w:pPr>
         <w:rPr>
           <w:rFonts w:ascii="Times New Roman" w:hAnsi="Times New Roman" w:cs="Times New Roman"/>
-        </w:rPr>
-      </w:pPr>
-      <w:r>
+          <w:color w:val="FF0000"/>
+        </w:rPr>
+      </w:pPr>
+      <w:r>
+        <w:rPr>
+          <w:color w:val="FF0000"/>
+        </w:rPr>
         <w:t>→</w:t>
       </w:r>
       <w:r>
+        <w:rPr>
+          <w:color w:val="FF0000"/>
+        </w:rPr>
         <w:tab/>
         <w:t>Qu’est-ce que vous a apporté cet atelier dans votre compréhension des besoins? Est-ce que vous avez réalisé plusieurs itérations de cet atelier ? Si oui, pourquoi ? Si non, pourquoi ?</w:t>
       </w:r>
@@ -1392,12 +1909,19 @@
       <w:pPr>
         <w:rPr>
           <w:rFonts w:ascii="Times New Roman" w:hAnsi="Times New Roman" w:cs="Times New Roman"/>
-        </w:rPr>
-      </w:pPr>
-      <w:r>
+          <w:color w:val="FF0000"/>
+        </w:rPr>
+      </w:pPr>
+      <w:r>
+        <w:rPr>
+          <w:color w:val="FF0000"/>
+        </w:rPr>
         <w:t>→</w:t>
       </w:r>
       <w:r>
+        <w:rPr>
+          <w:color w:val="FF0000"/>
+        </w:rPr>
         <w:tab/>
         <w:t>Est-ce que le client a participé à cet atelier ? Est-ce que vous avez montré l’artefact réalisé au cours de cet atelier au client ? Est-ce que vous avez discuté de cet artefact avec le client ?</w:t>
       </w:r>
@@ -1405,17 +1929,31 @@
     <w:p>
       <w:pPr>
         <w:rPr>
-          <w:rFonts w:ascii="Times New Roman" w:hAnsi="Times New Roman" w:cs="Times New Roman"/>
-        </w:rPr>
-      </w:pPr>
-      <w:r>
+          <w:color w:val="FF0000"/>
+        </w:rPr>
+      </w:pPr>
+      <w:r>
+        <w:rPr>
+          <w:color w:val="FF0000"/>
+        </w:rPr>
         <w:t>→</w:t>
       </w:r>
       <w:r>
+        <w:rPr>
+          <w:color w:val="FF0000"/>
+        </w:rPr>
         <w:tab/>
         <w:t>Quel est le feedback du client par rapport à cet atelier ? Quel est votre feedback et quel impact cet atelier a-t-il eu sur votre travail ?</w:t>
       </w:r>
     </w:p>
+    <w:p/>
+    <w:p>
+      <w:pPr>
+        <w:rPr>
+          <w:rFonts w:ascii="Times New Roman" w:hAnsi="Times New Roman" w:cs="Times New Roman"/>
+        </w:rPr>
+      </w:pPr>
+    </w:p>
     <w:p>
       <w:pPr>
         <w:rPr>
@@ -1443,18 +1981,27 @@
       <w:pPr>
         <w:rPr>
           <w:rFonts w:ascii="Times New Roman" w:hAnsi="Times New Roman" w:cs="Times New Roman"/>
-        </w:rPr>
-      </w:pPr>
-      <w:r>
-        <w:lastRenderedPageBreak/>
+          <w:color w:val="FF0000"/>
+        </w:rPr>
+      </w:pPr>
+      <w:r>
+        <w:rPr>
+          <w:color w:val="FF0000"/>
+        </w:rPr>
         <w:t xml:space="preserve">Vous présenterez ici la </w:t>
       </w:r>
       <w:proofErr w:type="spellStart"/>
       <w:r>
+        <w:rPr>
+          <w:color w:val="FF0000"/>
+        </w:rPr>
         <w:t>stack</w:t>
       </w:r>
       <w:proofErr w:type="spellEnd"/>
       <w:r>
+        <w:rPr>
+          <w:color w:val="FF0000"/>
+        </w:rPr>
         <w:t xml:space="preserve"> technique que vous avez l’intention d’utiliser pendant ce projet.</w:t>
       </w:r>
     </w:p>
@@ -1465,8 +2012,14 @@
           <w:ilvl w:val="0"/>
           <w:numId w:val="2"/>
         </w:numPr>
-      </w:pPr>
-      <w:r>
+        <w:rPr>
+          <w:color w:val="FF0000"/>
+        </w:rPr>
+      </w:pPr>
+      <w:r>
+        <w:rPr>
+          <w:color w:val="FF0000"/>
+        </w:rPr>
         <w:t>Si vos outils ont été imposés, il est nécessaire que vous le mentionniez.</w:t>
       </w:r>
     </w:p>
@@ -1477,12 +2030,20 @@
           <w:ilvl w:val="0"/>
           <w:numId w:val="2"/>
         </w:numPr>
-      </w:pPr>
-      <w:r>
+        <w:rPr>
+          <w:color w:val="FF0000"/>
+        </w:rPr>
+      </w:pPr>
+      <w:r>
+        <w:rPr>
+          <w:color w:val="FF0000"/>
+        </w:rPr>
         <w:t>Si vous avez fait un comparatif sur différents outils, merci de l’indiquer ici</w:t>
       </w:r>
     </w:p>
     <w:p/>
+    <w:p/>
+    <w:p/>
     <w:p>
       <w:pPr>
         <w:pStyle w:val="Titre1"/>
@@ -1496,11 +2057,6 @@
       </w:r>
     </w:p>
     <w:p>
-      <w:pPr>
-        <w:rPr>
-          <w:rFonts w:ascii="Times New Roman" w:hAnsi="Times New Roman" w:cs="Times New Roman"/>
-        </w:rPr>
-      </w:pPr>
       <w:r>
         <w:t>Vous indiquerez ensuite la démarche mise en place avec la répartition des tâches entre les différents acteurs ainsi que la gestion de projet adoptée. Enfin vous exposerez l’avancement du travail avec la justification de vos choix. </w:t>
       </w:r>
@@ -1508,6 +2064,14 @@
     <w:p/>
     <w:p>
       <w:pPr>
+        <w:rPr>
+          <w:rFonts w:ascii="Times New Roman" w:hAnsi="Times New Roman" w:cs="Times New Roman"/>
+        </w:rPr>
+      </w:pPr>
+    </w:p>
+    <w:p/>
+    <w:p>
+      <w:pPr>
         <w:pStyle w:val="Titre1"/>
         <w:rPr>
           <w:rFonts w:ascii="Times New Roman" w:hAnsi="Times New Roman" w:cs="Times New Roman"/>
@@ -1573,6 +2137,11 @@
       </w:r>
     </w:p>
     <w:p>
+      <w:pPr>
+        <w:rPr>
+          <w:color w:val="1155CC"/>
+        </w:rPr>
+      </w:pPr>
       <w:hyperlink r:id="rId7" w:history="1">
         <w:r>
           <w:rPr>
@@ -1582,6 +2151,14 @@
         </w:r>
       </w:hyperlink>
     </w:p>
+    <w:p>
+      <w:pPr>
+        <w:rPr>
+          <w:color w:val="1155CC"/>
+        </w:rPr>
+      </w:pPr>
+    </w:p>
+    <w:p/>
     <w:p/>
     <w:p>
       <w:pPr>
@@ -1595,6 +2172,9 @@
         <w:t>Tout autre élément qui pourrait vous être demandé par vos encadrants de projets...</w:t>
       </w:r>
     </w:p>
+    <w:p/>
+    <w:p/>
+    <w:p/>
     <w:p/>
     <w:p>
       <w:pPr>
@@ -1803,7 +2383,11 @@
         <w:t>Tout rapport doit se terminer par une conclusion ;-)</w:t>
       </w:r>
     </w:p>
-    <w:p/>
+    <w:p>
+      <w:r>
+        <w:t xml:space="preserve"> </w:t>
+      </w:r>
+    </w:p>
     <w:p>
       <w:pPr>
         <w:rPr>
@@ -1837,7 +2421,6 @@
           <w:sz w:val="16"/>
           <w:szCs w:val="16"/>
         </w:rPr>
-        <w:lastRenderedPageBreak/>
         <w:t> </w:t>
       </w:r>
       <w:r>

</xml_diff>